<commit_message>
New lib for document generation
</commit_message>
<xml_diff>
--- a/src/assets/template.docx
+++ b/src/assets/template.docx
@@ -149,7 +149,7 @@
           <w:rtl w:val="0"/>
           <w:lang w:val="en-US"/>
         </w:rPr>
-        <w:t>{{contract_number}}</w:t>
+        <w:t>{contract_number}</w:t>
       </w:r>
       <w:r>
         <w:rPr>
@@ -173,7 +173,7 @@
           <w:rtl w:val="0"/>
           <w:lang w:val="en-US"/>
         </w:rPr>
-        <w:t>{{contract_date}}</w:t>
+        <w:t>{contract_date}</w:t>
       </w:r>
     </w:p>
     <w:p>
@@ -612,7 +612,7 @@
           <w:rtl w:val="0"/>
           <w:lang w:val="en-US"/>
         </w:rPr>
-        <w:t>{{company_name}}</w:t>
+        <w:t>{company_name}</w:t>
       </w:r>
       <w:r>
         <w:rPr>
@@ -652,7 +652,7 @@
           <w:rtl w:val="0"/>
           <w:lang w:val="en-US"/>
         </w:rPr>
-        <w:t xml:space="preserve"> {{company_address}}</w:t>
+        <w:t xml:space="preserve"> {company_address}</w:t>
       </w:r>
       <w:r>
         <w:rPr>
@@ -712,7 +712,7 @@
           <w:rtl w:val="0"/>
           <w:lang w:val="en-US"/>
         </w:rPr>
-        <w:t>{{company_j}}</w:t>
+        <w:t>{company_j}</w:t>
       </w:r>
       <w:r>
         <w:rPr>
@@ -732,7 +732,7 @@
           <w:rtl w:val="0"/>
           <w:lang w:val="en-US"/>
         </w:rPr>
-        <w:t xml:space="preserve"> {{company_code}}</w:t>
+        <w:t xml:space="preserve"> {company_code}</w:t>
       </w:r>
       <w:r>
         <w:rPr>
@@ -772,7 +772,7 @@
           <w:rtl w:val="0"/>
           <w:lang w:val="en-US"/>
         </w:rPr>
-        <w:t xml:space="preserve">{{company_representative}} </w:t>
+        <w:t xml:space="preserve">{company_representative} </w:t>
       </w:r>
       <w:r>
         <w:rPr>
@@ -3232,10 +3232,643 @@
         </w:rPr>
       </w:pPr>
     </w:p>
-    <w:p>
-      <w:pPr>
-        <w:pStyle w:val="Default"/>
-        <w:widowControl w:val="0"/>
+    <w:tbl>
+      <w:tblPr>
+        <w:tblW w:w="9632" w:type="dxa"/>
+        <w:jc w:val="left"/>
+        <w:tblInd w:w="108" w:type="dxa"/>
+        <w:tblBorders>
+          <w:top w:val="single" w:color="ffffff" w:sz="8" w:space="0" w:shadow="0" w:frame="0"/>
+          <w:left w:val="single" w:color="ffffff" w:sz="8" w:space="0" w:shadow="0" w:frame="0"/>
+          <w:bottom w:val="single" w:color="ffffff" w:sz="8" w:space="0" w:shadow="0" w:frame="0"/>
+          <w:right w:val="single" w:color="ffffff" w:sz="8" w:space="0" w:shadow="0" w:frame="0"/>
+          <w:insideH w:val="single" w:color="000000" w:sz="8" w:space="0" w:shadow="0" w:frame="0"/>
+          <w:insideV w:val="single" w:color="000000" w:sz="8" w:space="0" w:shadow="0" w:frame="0"/>
+        </w:tblBorders>
+        <w:shd w:val="clear" w:color="auto" w:fill="cadfff"/>
+        <w:tblLayout w:type="fixed"/>
+      </w:tblPr>
+      <w:tblGrid>
+        <w:gridCol w:w="2408"/>
+        <w:gridCol w:w="2408"/>
+        <w:gridCol w:w="2408"/>
+        <w:gridCol w:w="2408"/>
+      </w:tblGrid>
+      <w:tr>
+        <w:tblPrEx>
+          <w:shd w:val="clear" w:color="auto" w:fill="cadfff"/>
+        </w:tblPrEx>
+        <w:trPr>
+          <w:trHeight w:val="446" w:hRule="atLeast"/>
+        </w:trPr>
+        <w:tc>
+          <w:tcPr>
+            <w:tcW w:type="dxa" w:w="2408"/>
+            <w:tcBorders>
+              <w:top w:val="single" w:color="000000" w:sz="8" w:space="0" w:shadow="0" w:frame="0"/>
+              <w:left w:val="single" w:color="000000" w:sz="8" w:space="0" w:shadow="0" w:frame="0"/>
+              <w:bottom w:val="single" w:color="000000" w:sz="8" w:space="0" w:shadow="0" w:frame="0"/>
+              <w:right w:val="single" w:color="000000" w:sz="8" w:space="0" w:shadow="0" w:frame="0"/>
+            </w:tcBorders>
+            <w:shd w:val="clear" w:color="auto" w:fill="ffffff"/>
+            <w:tcMar>
+              <w:top w:type="dxa" w:w="27"/>
+              <w:left w:type="dxa" w:w="153"/>
+              <w:bottom w:type="dxa" w:w="27"/>
+              <w:right w:type="dxa" w:w="153"/>
+            </w:tcMar>
+            <w:vAlign w:val="center"/>
+          </w:tcPr>
+          <w:p>
+            <w:pPr>
+              <w:keepNext w:val="0"/>
+              <w:keepLines w:val="0"/>
+              <w:pageBreakBefore w:val="0"/>
+              <w:widowControl w:val="1"/>
+              <w:shd w:val="clear" w:color="auto" w:fill="auto"/>
+              <w:suppressAutoHyphens w:val="1"/>
+              <w:bidi w:val="0"/>
+              <w:spacing w:before="0" w:after="0" w:line="240" w:lineRule="auto"/>
+              <w:ind w:left="0" w:right="0" w:firstLine="0"/>
+              <w:jc w:val="left"/>
+              <w:outlineLvl w:val="0"/>
+              <w:rPr>
+                <w:rtl w:val="0"/>
+              </w:rPr>
+            </w:pPr>
+            <w:r>
+              <w:rPr>
+                <w:rFonts w:ascii="Tahoma" w:cs="Arial Unicode MS" w:hAnsi="Tahoma" w:eastAsia="Arial Unicode MS"/>
+                <w:b w:val="1"/>
+                <w:bCs w:val="1"/>
+                <w:i w:val="0"/>
+                <w:iCs w:val="0"/>
+                <w:caps w:val="0"/>
+                <w:smallCaps w:val="0"/>
+                <w:strike w:val="0"/>
+                <w:dstrike w:val="0"/>
+                <w:outline w:val="0"/>
+                <w:color w:val="000000"/>
+                <w:spacing w:val="0"/>
+                <w:kern w:val="0"/>
+                <w:position w:val="0"/>
+                <w:sz w:val="20"/>
+                <w:szCs w:val="20"/>
+                <w:u w:val="none"/>
+                <w:shd w:val="nil" w:color="auto" w:fill="auto"/>
+                <w:vertAlign w:val="baseline"/>
+                <w:rtl w:val="0"/>
+                <w14:textOutline w14:w="12700" w14:cap="flat">
+                  <w14:noFill/>
+                  <w14:miter w14:lim="400000"/>
+                </w14:textOutline>
+                <w14:textFill>
+                  <w14:solidFill>
+                    <w14:srgbClr w14:val="000000"/>
+                  </w14:solidFill>
+                </w14:textFill>
+              </w:rPr>
+              <w:t>Nr. crt</w:t>
+            </w:r>
+          </w:p>
+        </w:tc>
+        <w:tc>
+          <w:tcPr>
+            <w:tcW w:type="dxa" w:w="2408"/>
+            <w:tcBorders>
+              <w:top w:val="single" w:color="000000" w:sz="8" w:space="0" w:shadow="0" w:frame="0"/>
+              <w:left w:val="single" w:color="000000" w:sz="8" w:space="0" w:shadow="0" w:frame="0"/>
+              <w:bottom w:val="single" w:color="000000" w:sz="8" w:space="0" w:shadow="0" w:frame="0"/>
+              <w:right w:val="single" w:color="000000" w:sz="8" w:space="0" w:shadow="0" w:frame="0"/>
+            </w:tcBorders>
+            <w:shd w:val="clear" w:color="auto" w:fill="ffffff"/>
+            <w:tcMar>
+              <w:top w:type="dxa" w:w="0"/>
+              <w:left w:type="dxa" w:w="153"/>
+              <w:bottom w:type="dxa" w:w="0"/>
+              <w:right w:type="dxa" w:w="153"/>
+            </w:tcMar>
+            <w:vAlign w:val="center"/>
+          </w:tcPr>
+          <w:p>
+            <w:pPr>
+              <w:keepNext w:val="0"/>
+              <w:keepLines w:val="0"/>
+              <w:pageBreakBefore w:val="0"/>
+              <w:widowControl w:val="1"/>
+              <w:shd w:val="clear" w:color="auto" w:fill="auto"/>
+              <w:suppressAutoHyphens w:val="1"/>
+              <w:bidi w:val="0"/>
+              <w:spacing w:before="0" w:after="0" w:line="240" w:lineRule="auto"/>
+              <w:ind w:left="0" w:right="0" w:firstLine="0"/>
+              <w:jc w:val="left"/>
+              <w:outlineLvl w:val="0"/>
+              <w:rPr>
+                <w:rtl w:val="0"/>
+              </w:rPr>
+            </w:pPr>
+            <w:r>
+              <w:rPr>
+                <w:rFonts w:ascii="Tahoma" w:cs="Arial Unicode MS" w:hAnsi="Tahoma" w:eastAsia="Arial Unicode MS"/>
+                <w:b w:val="1"/>
+                <w:bCs w:val="1"/>
+                <w:i w:val="0"/>
+                <w:iCs w:val="0"/>
+                <w:caps w:val="0"/>
+                <w:smallCaps w:val="0"/>
+                <w:strike w:val="0"/>
+                <w:dstrike w:val="0"/>
+                <w:outline w:val="0"/>
+                <w:color w:val="000000"/>
+                <w:spacing w:val="0"/>
+                <w:kern w:val="0"/>
+                <w:position w:val="0"/>
+                <w:sz w:val="20"/>
+                <w:szCs w:val="20"/>
+                <w:u w:val="none"/>
+                <w:shd w:val="nil" w:color="auto" w:fill="auto"/>
+                <w:vertAlign w:val="baseline"/>
+                <w:rtl w:val="0"/>
+                <w14:textOutline w14:w="12700" w14:cap="flat">
+                  <w14:noFill/>
+                  <w14:miter w14:lim="400000"/>
+                </w14:textOutline>
+                <w14:textFill>
+                  <w14:solidFill>
+                    <w14:srgbClr w14:val="000000"/>
+                  </w14:solidFill>
+                </w14:textFill>
+              </w:rPr>
+              <w:t>Casa de marcat (marca si modelul)</w:t>
+            </w:r>
+          </w:p>
+        </w:tc>
+        <w:tc>
+          <w:tcPr>
+            <w:tcW w:type="dxa" w:w="2408"/>
+            <w:tcBorders>
+              <w:top w:val="single" w:color="000000" w:sz="8" w:space="0" w:shadow="0" w:frame="0"/>
+              <w:left w:val="single" w:color="000000" w:sz="8" w:space="0" w:shadow="0" w:frame="0"/>
+              <w:bottom w:val="single" w:color="000000" w:sz="8" w:space="0" w:shadow="0" w:frame="0"/>
+              <w:right w:val="single" w:color="000000" w:sz="8" w:space="0" w:shadow="0" w:frame="0"/>
+            </w:tcBorders>
+            <w:shd w:val="clear" w:color="auto" w:fill="ffffff"/>
+            <w:tcMar>
+              <w:top w:type="dxa" w:w="0"/>
+              <w:left w:type="dxa" w:w="153"/>
+              <w:bottom w:type="dxa" w:w="0"/>
+              <w:right w:type="dxa" w:w="153"/>
+            </w:tcMar>
+            <w:vAlign w:val="center"/>
+          </w:tcPr>
+          <w:p>
+            <w:pPr>
+              <w:keepNext w:val="0"/>
+              <w:keepLines w:val="0"/>
+              <w:pageBreakBefore w:val="0"/>
+              <w:widowControl w:val="1"/>
+              <w:shd w:val="clear" w:color="auto" w:fill="auto"/>
+              <w:suppressAutoHyphens w:val="1"/>
+              <w:bidi w:val="0"/>
+              <w:spacing w:before="0" w:after="0" w:line="240" w:lineRule="auto"/>
+              <w:ind w:left="0" w:right="0" w:firstLine="0"/>
+              <w:jc w:val="left"/>
+              <w:outlineLvl w:val="0"/>
+              <w:rPr>
+                <w:rtl w:val="0"/>
+              </w:rPr>
+            </w:pPr>
+            <w:r>
+              <w:rPr>
+                <w:rFonts w:ascii="Tahoma" w:cs="Arial Unicode MS" w:hAnsi="Tahoma" w:eastAsia="Arial Unicode MS"/>
+                <w:b w:val="1"/>
+                <w:bCs w:val="1"/>
+                <w:i w:val="0"/>
+                <w:iCs w:val="0"/>
+                <w:caps w:val="0"/>
+                <w:smallCaps w:val="0"/>
+                <w:strike w:val="0"/>
+                <w:dstrike w:val="0"/>
+                <w:outline w:val="0"/>
+                <w:color w:val="000000"/>
+                <w:spacing w:val="0"/>
+                <w:kern w:val="0"/>
+                <w:position w:val="0"/>
+                <w:sz w:val="20"/>
+                <w:szCs w:val="20"/>
+                <w:u w:val="none"/>
+                <w:shd w:val="nil" w:color="auto" w:fill="auto"/>
+                <w:vertAlign w:val="baseline"/>
+                <w:rtl w:val="0"/>
+                <w14:textOutline w14:w="12700" w14:cap="flat">
+                  <w14:noFill/>
+                  <w14:miter w14:lim="400000"/>
+                </w14:textOutline>
+                <w14:textFill>
+                  <w14:solidFill>
+                    <w14:srgbClr w14:val="000000"/>
+                  </w14:solidFill>
+                </w14:textFill>
+              </w:rPr>
+              <w:t>Seria</w:t>
+            </w:r>
+          </w:p>
+        </w:tc>
+        <w:tc>
+          <w:tcPr>
+            <w:tcW w:type="dxa" w:w="2408"/>
+            <w:tcBorders>
+              <w:top w:val="single" w:color="000000" w:sz="8" w:space="0" w:shadow="0" w:frame="0"/>
+              <w:left w:val="single" w:color="000000" w:sz="8" w:space="0" w:shadow="0" w:frame="0"/>
+              <w:bottom w:val="single" w:color="000000" w:sz="8" w:space="0" w:shadow="0" w:frame="0"/>
+              <w:right w:val="single" w:color="000000" w:sz="8" w:space="0" w:shadow="0" w:frame="0"/>
+            </w:tcBorders>
+            <w:shd w:val="clear" w:color="auto" w:fill="ffffff"/>
+            <w:tcMar>
+              <w:top w:type="dxa" w:w="0"/>
+              <w:left w:type="dxa" w:w="153"/>
+              <w:bottom w:type="dxa" w:w="0"/>
+              <w:right w:type="dxa" w:w="153"/>
+            </w:tcMar>
+            <w:vAlign w:val="center"/>
+          </w:tcPr>
+          <w:p>
+            <w:pPr>
+              <w:keepNext w:val="0"/>
+              <w:keepLines w:val="0"/>
+              <w:pageBreakBefore w:val="0"/>
+              <w:widowControl w:val="1"/>
+              <w:shd w:val="clear" w:color="auto" w:fill="auto"/>
+              <w:suppressAutoHyphens w:val="1"/>
+              <w:bidi w:val="0"/>
+              <w:spacing w:before="0" w:after="0" w:line="240" w:lineRule="auto"/>
+              <w:ind w:left="0" w:right="0" w:firstLine="0"/>
+              <w:jc w:val="left"/>
+              <w:outlineLvl w:val="0"/>
+              <w:rPr>
+                <w:rtl w:val="0"/>
+              </w:rPr>
+            </w:pPr>
+            <w:r>
+              <w:rPr>
+                <w:rFonts w:ascii="Tahoma" w:cs="Arial Unicode MS" w:hAnsi="Tahoma" w:eastAsia="Arial Unicode MS"/>
+                <w:b w:val="1"/>
+                <w:bCs w:val="1"/>
+                <w:i w:val="0"/>
+                <w:iCs w:val="0"/>
+                <w:caps w:val="0"/>
+                <w:smallCaps w:val="0"/>
+                <w:strike w:val="0"/>
+                <w:dstrike w:val="0"/>
+                <w:outline w:val="0"/>
+                <w:color w:val="000000"/>
+                <w:spacing w:val="0"/>
+                <w:kern w:val="0"/>
+                <w:position w:val="0"/>
+                <w:sz w:val="20"/>
+                <w:szCs w:val="20"/>
+                <w:u w:val="none"/>
+                <w:shd w:val="nil" w:color="auto" w:fill="auto"/>
+                <w:vertAlign w:val="baseline"/>
+                <w:rtl w:val="0"/>
+                <w14:textOutline w14:w="12700" w14:cap="flat">
+                  <w14:noFill/>
+                  <w14:miter w14:lim="400000"/>
+                </w14:textOutline>
+                <w14:textFill>
+                  <w14:solidFill>
+                    <w14:srgbClr w14:val="000000"/>
+                  </w14:solidFill>
+                </w14:textFill>
+              </w:rPr>
+              <w:t>Adresa locului de amplasare</w:t>
+            </w:r>
+          </w:p>
+        </w:tc>
+      </w:tr>
+      <w:tr>
+        <w:tblPrEx>
+          <w:shd w:val="clear" w:color="auto" w:fill="cadfff"/>
+        </w:tblPrEx>
+        <w:trPr>
+          <w:trHeight w:val="449" w:hRule="atLeast"/>
+        </w:trPr>
+        <w:tc>
+          <w:tcPr>
+            <w:tcW w:type="dxa" w:w="2408"/>
+            <w:tcBorders>
+              <w:top w:val="single" w:color="000000" w:sz="8" w:space="0" w:shadow="0" w:frame="0"/>
+              <w:left w:val="single" w:color="000000" w:sz="8" w:space="0" w:shadow="0" w:frame="0"/>
+              <w:bottom w:val="single" w:color="000000" w:sz="8" w:space="0" w:shadow="0" w:frame="0"/>
+              <w:right w:val="single" w:color="000000" w:sz="8" w:space="0" w:shadow="0" w:frame="0"/>
+            </w:tcBorders>
+            <w:shd w:val="clear" w:color="auto" w:fill="ececec"/>
+            <w:tcMar>
+              <w:top w:type="dxa" w:w="0"/>
+              <w:left w:type="dxa" w:w="153"/>
+              <w:bottom w:type="dxa" w:w="0"/>
+              <w:right w:type="dxa" w:w="153"/>
+            </w:tcMar>
+            <w:vAlign w:val="center"/>
+          </w:tcPr>
+          <w:p>
+            <w:pPr>
+              <w:keepNext w:val="0"/>
+              <w:keepLines w:val="0"/>
+              <w:pageBreakBefore w:val="0"/>
+              <w:widowControl w:val="1"/>
+              <w:shd w:val="clear" w:color="auto" w:fill="auto"/>
+              <w:suppressAutoHyphens w:val="1"/>
+              <w:bidi w:val="0"/>
+              <w:spacing w:before="0" w:after="0" w:line="240" w:lineRule="auto"/>
+              <w:ind w:left="0" w:right="0" w:firstLine="0"/>
+              <w:jc w:val="left"/>
+              <w:outlineLvl w:val="0"/>
+              <w:rPr>
+                <w:rtl w:val="0"/>
+              </w:rPr>
+            </w:pPr>
+            <w:r>
+              <w:rPr>
+                <w:rFonts w:ascii="Tahoma" w:cs="Arial Unicode MS" w:hAnsi="Tahoma" w:eastAsia="Arial Unicode MS"/>
+                <w:b w:val="0"/>
+                <w:bCs w:val="0"/>
+                <w:i w:val="0"/>
+                <w:iCs w:val="0"/>
+                <w:caps w:val="0"/>
+                <w:smallCaps w:val="0"/>
+                <w:strike w:val="0"/>
+                <w:dstrike w:val="0"/>
+                <w:outline w:val="0"/>
+                <w:color w:val="000000"/>
+                <w:spacing w:val="0"/>
+                <w:kern w:val="0"/>
+                <w:position w:val="0"/>
+                <w:sz w:val="20"/>
+                <w:szCs w:val="20"/>
+                <w:u w:val="none"/>
+                <w:shd w:val="nil" w:color="auto" w:fill="auto"/>
+                <w:vertAlign w:val="baseline"/>
+                <w:rtl w:val="0"/>
+                <w14:textOutline w14:w="12700" w14:cap="flat">
+                  <w14:noFill/>
+                  <w14:miter w14:lim="400000"/>
+                </w14:textOutline>
+                <w14:textFill>
+                  <w14:solidFill>
+                    <w14:srgbClr w14:val="000000"/>
+                  </w14:solidFill>
+                </w14:textFill>
+              </w:rPr>
+              <w:t>{#sold_table}{id}</w:t>
+            </w:r>
+          </w:p>
+        </w:tc>
+        <w:tc>
+          <w:tcPr>
+            <w:tcW w:type="dxa" w:w="2408"/>
+            <w:tcBorders>
+              <w:top w:val="single" w:color="000000" w:sz="8" w:space="0" w:shadow="0" w:frame="0"/>
+              <w:left w:val="single" w:color="000000" w:sz="8" w:space="0" w:shadow="0" w:frame="0"/>
+              <w:bottom w:val="single" w:color="000000" w:sz="8" w:space="0" w:shadow="0" w:frame="0"/>
+              <w:right w:val="single" w:color="000000" w:sz="8" w:space="0" w:shadow="0" w:frame="0"/>
+            </w:tcBorders>
+            <w:shd w:val="clear" w:color="auto" w:fill="ececec"/>
+            <w:tcMar>
+              <w:top w:type="dxa" w:w="0"/>
+              <w:left w:type="dxa" w:w="153"/>
+              <w:bottom w:type="dxa" w:w="0"/>
+              <w:right w:type="dxa" w:w="153"/>
+            </w:tcMar>
+            <w:vAlign w:val="center"/>
+          </w:tcPr>
+          <w:p>
+            <w:pPr>
+              <w:keepNext w:val="0"/>
+              <w:keepLines w:val="0"/>
+              <w:pageBreakBefore w:val="0"/>
+              <w:widowControl w:val="1"/>
+              <w:shd w:val="clear" w:color="auto" w:fill="auto"/>
+              <w:suppressAutoHyphens w:val="1"/>
+              <w:bidi w:val="0"/>
+              <w:spacing w:before="0" w:after="0" w:line="240" w:lineRule="auto"/>
+              <w:ind w:left="0" w:right="0" w:firstLine="0"/>
+              <w:jc w:val="left"/>
+              <w:outlineLvl w:val="0"/>
+              <w:rPr>
+                <w:rtl w:val="0"/>
+              </w:rPr>
+            </w:pPr>
+            <w:r>
+              <w:rPr>
+                <w:rFonts w:ascii="Tahoma" w:cs="Arial Unicode MS" w:hAnsi="Tahoma" w:eastAsia="Arial Unicode MS"/>
+                <w:b w:val="0"/>
+                <w:bCs w:val="0"/>
+                <w:i w:val="0"/>
+                <w:iCs w:val="0"/>
+                <w:caps w:val="0"/>
+                <w:smallCaps w:val="0"/>
+                <w:strike w:val="0"/>
+                <w:dstrike w:val="0"/>
+                <w:outline w:val="0"/>
+                <w:color w:val="000000"/>
+                <w:spacing w:val="0"/>
+                <w:kern w:val="0"/>
+                <w:position w:val="0"/>
+                <w:sz w:val="20"/>
+                <w:szCs w:val="20"/>
+                <w:u w:val="none"/>
+                <w:shd w:val="nil" w:color="auto" w:fill="auto"/>
+                <w:vertAlign w:val="baseline"/>
+                <w:rtl w:val="0"/>
+                <w14:textOutline w14:w="12700" w14:cap="flat">
+                  <w14:noFill/>
+                  <w14:miter w14:lim="400000"/>
+                </w14:textOutline>
+                <w14:textFill>
+                  <w14:solidFill>
+                    <w14:srgbClr w14:val="000000"/>
+                  </w14:solidFill>
+                </w14:textFill>
+              </w:rPr>
+              <w:t>{item}</w:t>
+            </w:r>
+          </w:p>
+        </w:tc>
+        <w:tc>
+          <w:tcPr>
+            <w:tcW w:type="dxa" w:w="2408"/>
+            <w:tcBorders>
+              <w:top w:val="single" w:color="000000" w:sz="8" w:space="0" w:shadow="0" w:frame="0"/>
+              <w:left w:val="single" w:color="000000" w:sz="8" w:space="0" w:shadow="0" w:frame="0"/>
+              <w:bottom w:val="single" w:color="000000" w:sz="8" w:space="0" w:shadow="0" w:frame="0"/>
+              <w:right w:val="single" w:color="000000" w:sz="8" w:space="0" w:shadow="0" w:frame="0"/>
+            </w:tcBorders>
+            <w:shd w:val="clear" w:color="auto" w:fill="ececec"/>
+            <w:tcMar>
+              <w:top w:type="dxa" w:w="0"/>
+              <w:left w:type="dxa" w:w="153"/>
+              <w:bottom w:type="dxa" w:w="0"/>
+              <w:right w:type="dxa" w:w="153"/>
+            </w:tcMar>
+            <w:vAlign w:val="center"/>
+          </w:tcPr>
+          <w:p>
+            <w:pPr>
+              <w:keepNext w:val="0"/>
+              <w:keepLines w:val="0"/>
+              <w:pageBreakBefore w:val="0"/>
+              <w:widowControl w:val="1"/>
+              <w:shd w:val="clear" w:color="auto" w:fill="auto"/>
+              <w:suppressAutoHyphens w:val="1"/>
+              <w:bidi w:val="0"/>
+              <w:spacing w:before="0" w:after="0" w:line="240" w:lineRule="auto"/>
+              <w:ind w:left="0" w:right="0" w:firstLine="0"/>
+              <w:jc w:val="left"/>
+              <w:outlineLvl w:val="0"/>
+              <w:rPr>
+                <w:rtl w:val="0"/>
+              </w:rPr>
+            </w:pPr>
+            <w:r>
+              <w:rPr>
+                <w:rFonts w:ascii="Tahoma" w:cs="Arial Unicode MS" w:hAnsi="Tahoma" w:eastAsia="Arial Unicode MS"/>
+                <w:b w:val="0"/>
+                <w:bCs w:val="0"/>
+                <w:i w:val="0"/>
+                <w:iCs w:val="0"/>
+                <w:caps w:val="0"/>
+                <w:smallCaps w:val="0"/>
+                <w:strike w:val="0"/>
+                <w:dstrike w:val="0"/>
+                <w:outline w:val="0"/>
+                <w:color w:val="000000"/>
+                <w:spacing w:val="0"/>
+                <w:kern w:val="0"/>
+                <w:position w:val="0"/>
+                <w:sz w:val="20"/>
+                <w:szCs w:val="20"/>
+                <w:u w:val="none"/>
+                <w:shd w:val="nil" w:color="auto" w:fill="auto"/>
+                <w:vertAlign w:val="baseline"/>
+                <w:rtl w:val="0"/>
+                <w14:textOutline w14:w="12700" w14:cap="flat">
+                  <w14:noFill/>
+                  <w14:miter w14:lim="400000"/>
+                </w14:textOutline>
+                <w14:textFill>
+                  <w14:solidFill>
+                    <w14:srgbClr w14:val="000000"/>
+                  </w14:solidFill>
+                </w14:textFill>
+              </w:rPr>
+              <w:t>{sn}</w:t>
+            </w:r>
+          </w:p>
+        </w:tc>
+        <w:tc>
+          <w:tcPr>
+            <w:tcW w:type="dxa" w:w="2408"/>
+            <w:tcBorders>
+              <w:top w:val="single" w:color="000000" w:sz="8" w:space="0" w:shadow="0" w:frame="0"/>
+              <w:left w:val="single" w:color="000000" w:sz="8" w:space="0" w:shadow="0" w:frame="0"/>
+              <w:bottom w:val="single" w:color="000000" w:sz="8" w:space="0" w:shadow="0" w:frame="0"/>
+              <w:right w:val="single" w:color="000000" w:sz="8" w:space="0" w:shadow="0" w:frame="0"/>
+            </w:tcBorders>
+            <w:shd w:val="clear" w:color="auto" w:fill="ececec"/>
+            <w:tcMar>
+              <w:top w:type="dxa" w:w="0"/>
+              <w:left w:type="dxa" w:w="153"/>
+              <w:bottom w:type="dxa" w:w="0"/>
+              <w:right w:type="dxa" w:w="153"/>
+            </w:tcMar>
+            <w:vAlign w:val="center"/>
+          </w:tcPr>
+          <w:p>
+            <w:pPr>
+              <w:keepNext w:val="0"/>
+              <w:keepLines w:val="0"/>
+              <w:pageBreakBefore w:val="0"/>
+              <w:widowControl w:val="1"/>
+              <w:shd w:val="clear" w:color="auto" w:fill="auto"/>
+              <w:suppressAutoHyphens w:val="1"/>
+              <w:bidi w:val="0"/>
+              <w:spacing w:before="0" w:after="0" w:line="240" w:lineRule="auto"/>
+              <w:ind w:left="0" w:right="0" w:firstLine="0"/>
+              <w:jc w:val="left"/>
+              <w:outlineLvl w:val="0"/>
+              <w:rPr>
+                <w:rtl w:val="0"/>
+              </w:rPr>
+            </w:pPr>
+            <w:r>
+              <w:rPr>
+                <w:rFonts w:ascii="Tahoma" w:cs="Arial Unicode MS" w:hAnsi="Tahoma" w:eastAsia="Arial Unicode MS"/>
+                <w:b w:val="0"/>
+                <w:bCs w:val="0"/>
+                <w:i w:val="0"/>
+                <w:iCs w:val="0"/>
+                <w:caps w:val="0"/>
+                <w:smallCaps w:val="0"/>
+                <w:strike w:val="0"/>
+                <w:dstrike w:val="0"/>
+                <w:outline w:val="0"/>
+                <w:color w:val="000000"/>
+                <w:spacing w:val="0"/>
+                <w:kern w:val="0"/>
+                <w:position w:val="0"/>
+                <w:sz w:val="20"/>
+                <w:szCs w:val="20"/>
+                <w:u w:val="none"/>
+                <w:shd w:val="nil" w:color="auto" w:fill="auto"/>
+                <w:vertAlign w:val="baseline"/>
+                <w:rtl w:val="0"/>
+                <w14:textOutline w14:w="12700" w14:cap="flat">
+                  <w14:noFill/>
+                  <w14:miter w14:lim="400000"/>
+                </w14:textOutline>
+                <w14:textFill>
+                  <w14:solidFill>
+                    <w14:srgbClr w14:val="000000"/>
+                  </w14:solidFill>
+                </w14:textFill>
+              </w:rPr>
+              <w:t>{address}{/}</w:t>
+            </w:r>
+          </w:p>
+        </w:tc>
+      </w:tr>
+    </w:tbl>
+    <w:p>
+      <w:pPr>
+        <w:pStyle w:val="Default"/>
+        <w:spacing w:before="0" w:line="240" w:lineRule="auto"/>
+        <w:jc w:val="left"/>
+        <w:rPr>
+          <w:rFonts w:ascii="Tahoma" w:cs="Tahoma" w:hAnsi="Tahoma" w:eastAsia="Tahoma"/>
+          <w:b w:val="1"/>
+          <w:bCs w:val="1"/>
+          <w:sz w:val="27"/>
+          <w:szCs w:val="27"/>
+          <w:lang w:val="en-US"/>
+        </w:rPr>
+      </w:pPr>
+    </w:p>
+    <w:p>
+      <w:pPr>
+        <w:pStyle w:val="Default"/>
+        <w:spacing w:before="0" w:line="240" w:lineRule="auto"/>
+        <w:jc w:val="left"/>
+        <w:rPr>
+          <w:rFonts w:ascii="Tahoma" w:cs="Tahoma" w:hAnsi="Tahoma" w:eastAsia="Tahoma"/>
+          <w:sz w:val="27"/>
+          <w:szCs w:val="27"/>
+        </w:rPr>
+      </w:pPr>
+    </w:p>
+    <w:p>
+      <w:pPr>
+        <w:pStyle w:val="Default"/>
         <w:tabs>
           <w:tab w:val="left" w:pos="708"/>
           <w:tab w:val="left" w:pos="1416"/>
@@ -3252,21 +3885,18 @@
           <w:tab w:val="left" w:pos="9132"/>
         </w:tabs>
         <w:spacing w:before="0" w:line="240" w:lineRule="auto"/>
-        <w:ind w:left="216" w:hanging="216"/>
-        <w:rPr>
-          <w:rFonts w:ascii="Tahoma" w:cs="Tahoma" w:hAnsi="Tahoma" w:eastAsia="Tahoma"/>
-          <w:b w:val="1"/>
-          <w:bCs w:val="1"/>
-          <w:lang w:val="en-US"/>
-        </w:rPr>
-      </w:pPr>
-      <w:r>
-        <w:rPr>
-          <w:rFonts w:ascii="Tahoma" w:hAnsi="Tahoma"/>
-          <w:rtl w:val="0"/>
-          <w:lang w:val="en-US"/>
-        </w:rPr>
-        <w:t>{{sold_table}}</w:t>
+        <w:ind w:left="4956" w:firstLine="708"/>
+        <w:rPr>
+          <w:rFonts w:ascii="Tahoma" w:cs="Tahoma" w:hAnsi="Tahoma" w:eastAsia="Tahoma"/>
+        </w:rPr>
+      </w:pPr>
+      <w:r>
+        <w:rPr>
+          <w:rFonts w:ascii="Tahoma" w:hAnsi="Tahoma"/>
+          <w:rtl w:val="0"/>
+          <w:lang w:val="de-DE"/>
+        </w:rPr>
+        <w:t xml:space="preserve">  </w:t>
       </w:r>
     </w:p>
     <w:p>
@@ -3288,18 +3918,109 @@
           <w:tab w:val="left" w:pos="9132"/>
         </w:tabs>
         <w:spacing w:before="0" w:line="240" w:lineRule="auto"/>
-        <w:ind w:left="4956" w:firstLine="708"/>
-        <w:rPr>
-          <w:rFonts w:ascii="Tahoma" w:cs="Tahoma" w:hAnsi="Tahoma" w:eastAsia="Tahoma"/>
-        </w:rPr>
-      </w:pPr>
-      <w:r>
-        <w:rPr>
-          <w:rFonts w:ascii="Tahoma" w:hAnsi="Tahoma"/>
-          <w:rtl w:val="0"/>
-          <w:lang w:val="de-DE"/>
-        </w:rPr>
-        <w:t xml:space="preserve">   </w:t>
+        <w:rPr>
+          <w:rFonts w:ascii="Tahoma" w:cs="Tahoma" w:hAnsi="Tahoma" w:eastAsia="Tahoma"/>
+        </w:rPr>
+      </w:pPr>
+      <w:r>
+        <w:rPr>
+          <w:rFonts w:ascii="Tahoma" w:hAnsi="Tahoma"/>
+          <w:b w:val="1"/>
+          <w:bCs w:val="1"/>
+          <w:rtl w:val="0"/>
+          <w:lang w:val="de-DE"/>
+        </w:rPr>
+        <w:t xml:space="preserve">Art. 14 Locul </w:t>
+      </w:r>
+      <w:r>
+        <w:rPr>
+          <w:rFonts w:ascii="Tahoma" w:hAnsi="Tahoma" w:hint="default"/>
+          <w:b w:val="1"/>
+          <w:bCs w:val="1"/>
+          <w:rtl w:val="0"/>
+          <w:lang w:val="de-DE"/>
+        </w:rPr>
+        <w:t>î</w:t>
+      </w:r>
+      <w:r>
+        <w:rPr>
+          <w:rFonts w:ascii="Tahoma" w:hAnsi="Tahoma"/>
+          <w:b w:val="1"/>
+          <w:bCs w:val="1"/>
+          <w:rtl w:val="0"/>
+          <w:lang w:val="de-DE"/>
+        </w:rPr>
+        <w:t>n care se asigur</w:t>
+      </w:r>
+      <w:r>
+        <w:rPr>
+          <w:rFonts w:ascii="Helvetica" w:hAnsi="Helvetica" w:hint="default"/>
+          <w:b w:val="1"/>
+          <w:bCs w:val="1"/>
+          <w:rtl w:val="0"/>
+          <w:lang w:val="de-DE"/>
+        </w:rPr>
+        <w:t>ă</w:t>
+      </w:r>
+      <w:r>
+        <w:rPr>
+          <w:rFonts w:ascii="Tahoma" w:hAnsi="Tahoma"/>
+          <w:b w:val="1"/>
+          <w:bCs w:val="1"/>
+          <w:rtl w:val="0"/>
+          <w:lang w:val="de-DE"/>
+        </w:rPr>
+        <w:t xml:space="preserve"> asistenta tehnic</w:t>
+      </w:r>
+      <w:r>
+        <w:rPr>
+          <w:rFonts w:ascii="Helvetica" w:hAnsi="Helvetica" w:hint="default"/>
+          <w:b w:val="1"/>
+          <w:bCs w:val="1"/>
+          <w:rtl w:val="0"/>
+          <w:lang w:val="de-DE"/>
+        </w:rPr>
+        <w:t>ă</w:t>
+      </w:r>
+      <w:r>
+        <w:rPr>
+          <w:rFonts w:ascii="Helvetica" w:hAnsi="Helvetica"/>
+          <w:b w:val="1"/>
+          <w:bCs w:val="1"/>
+          <w:rtl w:val="0"/>
+          <w:lang w:val="de-DE"/>
+        </w:rPr>
+        <w:t xml:space="preserve">; </w:t>
+      </w:r>
+      <w:r>
+        <w:rPr>
+          <w:rFonts w:ascii="Tahoma" w:hAnsi="Tahoma"/>
+          <w:b w:val="1"/>
+          <w:bCs w:val="1"/>
+          <w:rtl w:val="0"/>
+          <w:lang w:val="en-US"/>
+        </w:rPr>
+        <w:t xml:space="preserve">tariful </w:t>
+      </w:r>
+      <w:r>
+        <w:rPr>
+          <w:rFonts w:ascii="Helvetica" w:hAnsi="Helvetica"/>
+          <w:b w:val="1"/>
+          <w:bCs w:val="1"/>
+          <w:rtl w:val="0"/>
+          <w:lang w:val="it-IT"/>
+        </w:rPr>
+        <w:t>(cu</w:t>
+      </w:r>
+      <w:r>
+        <w:rPr>
+          <w:rFonts w:ascii="Tahoma" w:hAnsi="Tahoma"/>
+          <w:b w:val="1"/>
+          <w:bCs w:val="1"/>
+          <w:rtl w:val="0"/>
+          <w:lang w:val="de-DE"/>
+        </w:rPr>
+        <w:t xml:space="preserve"> TVA)</w:t>
       </w:r>
     </w:p>
     <w:p>
@@ -3325,106 +4046,6 @@
           <w:rFonts w:ascii="Tahoma" w:cs="Tahoma" w:hAnsi="Tahoma" w:eastAsia="Tahoma"/>
         </w:rPr>
       </w:pPr>
-      <w:r>
-        <w:rPr>
-          <w:rFonts w:ascii="Tahoma" w:hAnsi="Tahoma"/>
-          <w:b w:val="1"/>
-          <w:bCs w:val="1"/>
-          <w:rtl w:val="0"/>
-          <w:lang w:val="de-DE"/>
-        </w:rPr>
-        <w:t xml:space="preserve">Art. 14 Locul </w:t>
-      </w:r>
-      <w:r>
-        <w:rPr>
-          <w:rFonts w:ascii="Tahoma" w:hAnsi="Tahoma" w:hint="default"/>
-          <w:b w:val="1"/>
-          <w:bCs w:val="1"/>
-          <w:rtl w:val="0"/>
-          <w:lang w:val="de-DE"/>
-        </w:rPr>
-        <w:t>î</w:t>
-      </w:r>
-      <w:r>
-        <w:rPr>
-          <w:rFonts w:ascii="Tahoma" w:hAnsi="Tahoma"/>
-          <w:b w:val="1"/>
-          <w:bCs w:val="1"/>
-          <w:rtl w:val="0"/>
-          <w:lang w:val="de-DE"/>
-        </w:rPr>
-        <w:t>n care se asigur</w:t>
-      </w:r>
-      <w:r>
-        <w:rPr>
-          <w:rFonts w:ascii="Helvetica" w:hAnsi="Helvetica" w:hint="default"/>
-          <w:b w:val="1"/>
-          <w:bCs w:val="1"/>
-          <w:rtl w:val="0"/>
-          <w:lang w:val="de-DE"/>
-        </w:rPr>
-        <w:t>ă</w:t>
-      </w:r>
-      <w:r>
-        <w:rPr>
-          <w:rFonts w:ascii="Tahoma" w:hAnsi="Tahoma"/>
-          <w:b w:val="1"/>
-          <w:bCs w:val="1"/>
-          <w:rtl w:val="0"/>
-          <w:lang w:val="de-DE"/>
-        </w:rPr>
-        <w:t xml:space="preserve"> asistenta tehnic</w:t>
-      </w:r>
-      <w:r>
-        <w:rPr>
-          <w:rFonts w:ascii="Helvetica" w:hAnsi="Helvetica" w:hint="default"/>
-          <w:b w:val="1"/>
-          <w:bCs w:val="1"/>
-          <w:rtl w:val="0"/>
-          <w:lang w:val="de-DE"/>
-        </w:rPr>
-        <w:t>ă</w:t>
-      </w:r>
-      <w:r>
-        <w:rPr>
-          <w:rFonts w:ascii="Helvetica" w:hAnsi="Helvetica"/>
-          <w:b w:val="1"/>
-          <w:bCs w:val="1"/>
-          <w:rtl w:val="0"/>
-          <w:lang w:val="de-DE"/>
-        </w:rPr>
-        <w:t xml:space="preserve">; </w:t>
-      </w:r>
-      <w:r>
-        <w:rPr>
-          <w:rFonts w:ascii="Tahoma" w:hAnsi="Tahoma"/>
-          <w:b w:val="1"/>
-          <w:bCs w:val="1"/>
-          <w:rtl w:val="0"/>
-          <w:lang w:val="en-US"/>
-        </w:rPr>
-        <w:t xml:space="preserve">tariful </w:t>
-      </w:r>
-      <w:r>
-        <w:rPr>
-          <w:rFonts w:ascii="Helvetica" w:hAnsi="Helvetica"/>
-          <w:b w:val="1"/>
-          <w:bCs w:val="1"/>
-          <w:rtl w:val="0"/>
-          <w:lang w:val="it-IT"/>
-        </w:rPr>
-        <w:t>(cu</w:t>
-      </w:r>
-      <w:r>
-        <w:rPr>
-          <w:rFonts w:ascii="Tahoma" w:hAnsi="Tahoma"/>
-          <w:b w:val="1"/>
-          <w:bCs w:val="1"/>
-          <w:rtl w:val="0"/>
-          <w:lang w:val="de-DE"/>
-        </w:rPr>
-        <w:t xml:space="preserve"> TVA)</w:t>
-      </w:r>
     </w:p>
     <w:p>
       <w:pPr>
@@ -3449,6 +4070,176 @@
           <w:rFonts w:ascii="Tahoma" w:cs="Tahoma" w:hAnsi="Tahoma" w:eastAsia="Tahoma"/>
         </w:rPr>
       </w:pPr>
+      <w:r>
+        <w:rPr>
+          <w:rFonts w:ascii="Tahoma" w:hAnsi="Tahoma"/>
+          <w:sz w:val="20"/>
+          <w:szCs w:val="20"/>
+          <w:rtl w:val="0"/>
+          <w:lang w:val="de-DE"/>
+        </w:rPr>
+        <w:t xml:space="preserve">La Atelierul </w:t>
+      </w:r>
+      <w:r>
+        <w:rPr>
+          <w:rFonts w:ascii="Tahoma" w:hAnsi="Tahoma"/>
+          <w:b w:val="1"/>
+          <w:bCs w:val="1"/>
+          <w:sz w:val="20"/>
+          <w:szCs w:val="20"/>
+          <w:rtl w:val="0"/>
+          <w:lang w:val="en-US"/>
+        </w:rPr>
+        <w:t>Ruel Electronic SRL</w:t>
+      </w:r>
+      <w:r>
+        <w:rPr>
+          <w:rFonts w:ascii="Tahoma" w:hAnsi="Tahoma"/>
+          <w:sz w:val="20"/>
+          <w:szCs w:val="20"/>
+          <w:rtl w:val="0"/>
+          <w:lang w:val="de-DE"/>
+        </w:rPr>
+        <w:t>, cu aducerea casei de marcat de catre Beneficiar cel putin o data la 12 luni, fara angajament de timp de rezolvare si cu tariful de</w:t>
+      </w:r>
+      <w:r>
+        <w:rPr>
+          <w:rFonts w:ascii="Tahoma" w:hAnsi="Tahoma"/>
+          <w:b w:val="1"/>
+          <w:bCs w:val="1"/>
+          <w:sz w:val="20"/>
+          <w:szCs w:val="20"/>
+          <w:rtl w:val="0"/>
+          <w:lang w:val="de-DE"/>
+        </w:rPr>
+        <w:t xml:space="preserve"> </w:t>
+      </w:r>
+      <w:r>
+        <w:rPr>
+          <w:rFonts w:ascii="Tahoma" w:hAnsi="Tahoma"/>
+          <w:b w:val="1"/>
+          <w:bCs w:val="1"/>
+          <w:sz w:val="20"/>
+          <w:szCs w:val="20"/>
+          <w:rtl w:val="0"/>
+          <w:lang w:val="en-US"/>
+        </w:rPr>
+        <w:t>{total_pay}</w:t>
+      </w:r>
+      <w:r>
+        <w:rPr>
+          <w:rFonts w:ascii="Tahoma" w:hAnsi="Tahoma"/>
+          <w:b w:val="1"/>
+          <w:bCs w:val="1"/>
+          <w:sz w:val="18"/>
+          <w:szCs w:val="18"/>
+          <w:rtl w:val="0"/>
+          <w:lang w:val="de-DE"/>
+        </w:rPr>
+        <w:t xml:space="preserve"> lei/an/bucata</w:t>
+      </w:r>
+      <w:r>
+        <w:rPr>
+          <w:rFonts w:ascii="Tahoma" w:hAnsi="Tahoma"/>
+          <w:sz w:val="18"/>
+          <w:szCs w:val="18"/>
+          <w:rtl w:val="0"/>
+          <w:lang w:val="de-DE"/>
+        </w:rPr>
+        <w:t xml:space="preserve"> (TVA inclus) suma care include servicii de service de</w:t>
+      </w:r>
+      <w:r>
+        <w:rPr>
+          <w:rFonts w:ascii="Tahoma" w:hAnsi="Tahoma"/>
+          <w:b w:val="1"/>
+          <w:bCs w:val="1"/>
+          <w:sz w:val="18"/>
+          <w:szCs w:val="18"/>
+          <w:rtl w:val="0"/>
+          <w:lang w:val="de-DE"/>
+        </w:rPr>
+        <w:t xml:space="preserve"> </w:t>
+      </w:r>
+      <w:r>
+        <w:rPr>
+          <w:rFonts w:ascii="Tahoma" w:hAnsi="Tahoma"/>
+          <w:b w:val="1"/>
+          <w:bCs w:val="1"/>
+          <w:sz w:val="18"/>
+          <w:szCs w:val="18"/>
+          <w:rtl w:val="0"/>
+          <w:lang w:val="en-US"/>
+        </w:rPr>
+        <w:t>{services_pay}</w:t>
+      </w:r>
+      <w:r>
+        <w:rPr>
+          <w:rFonts w:ascii="Tahoma" w:hAnsi="Tahoma"/>
+          <w:b w:val="1"/>
+          <w:bCs w:val="1"/>
+          <w:sz w:val="18"/>
+          <w:szCs w:val="18"/>
+          <w:rtl w:val="0"/>
+          <w:lang w:val="de-DE"/>
+        </w:rPr>
+        <w:t xml:space="preserve"> lei/an/bucata</w:t>
+      </w:r>
+      <w:r>
+        <w:rPr>
+          <w:rFonts w:ascii="Tahoma" w:hAnsi="Tahoma"/>
+          <w:sz w:val="18"/>
+          <w:szCs w:val="18"/>
+          <w:rtl w:val="0"/>
+          <w:lang w:val="de-DE"/>
+        </w:rPr>
+        <w:t xml:space="preserve"> (TVA inclus) si abonament de date</w:t>
+      </w:r>
+      <w:r>
+        <w:rPr>
+          <w:rFonts w:ascii="Tahoma" w:hAnsi="Tahoma"/>
+          <w:b w:val="1"/>
+          <w:bCs w:val="1"/>
+          <w:sz w:val="18"/>
+          <w:szCs w:val="18"/>
+          <w:rtl w:val="0"/>
+          <w:lang w:val="de-DE"/>
+        </w:rPr>
+        <w:t xml:space="preserve"> </w:t>
+      </w:r>
+      <w:r>
+        <w:rPr>
+          <w:rFonts w:ascii="Tahoma" w:hAnsi="Tahoma"/>
+          <w:b w:val="1"/>
+          <w:bCs w:val="1"/>
+          <w:sz w:val="18"/>
+          <w:szCs w:val="18"/>
+          <w:rtl w:val="0"/>
+          <w:lang w:val="en-US"/>
+        </w:rPr>
+        <w:t>{sub_pay}</w:t>
+      </w:r>
+      <w:r>
+        <w:rPr>
+          <w:rFonts w:ascii="Tahoma" w:hAnsi="Tahoma"/>
+          <w:b w:val="1"/>
+          <w:bCs w:val="1"/>
+          <w:sz w:val="18"/>
+          <w:szCs w:val="18"/>
+          <w:rtl w:val="0"/>
+          <w:lang w:val="de-DE"/>
+        </w:rPr>
+        <w:t xml:space="preserve"> lei/an/bucata</w:t>
+      </w:r>
+      <w:r>
+        <w:rPr>
+          <w:rFonts w:ascii="Tahoma" w:hAnsi="Tahoma"/>
+          <w:sz w:val="18"/>
+          <w:szCs w:val="18"/>
+          <w:rtl w:val="0"/>
+          <w:lang w:val="de-DE"/>
+        </w:rPr>
+        <w:t xml:space="preserve"> (TVA inclus), pentru fiecare casa de marcat de la Art. 13.</w:t>
+      </w:r>
     </w:p>
     <w:p>
       <w:pPr>
@@ -3473,176 +4264,6 @@
           <w:rFonts w:ascii="Tahoma" w:cs="Tahoma" w:hAnsi="Tahoma" w:eastAsia="Tahoma"/>
         </w:rPr>
       </w:pPr>
-      <w:r>
-        <w:rPr>
-          <w:rFonts w:ascii="Tahoma" w:hAnsi="Tahoma"/>
-          <w:sz w:val="20"/>
-          <w:szCs w:val="20"/>
-          <w:rtl w:val="0"/>
-          <w:lang w:val="de-DE"/>
-        </w:rPr>
-        <w:t xml:space="preserve">La Atelierul </w:t>
-      </w:r>
-      <w:r>
-        <w:rPr>
-          <w:rFonts w:ascii="Tahoma" w:hAnsi="Tahoma"/>
-          <w:b w:val="1"/>
-          <w:bCs w:val="1"/>
-          <w:sz w:val="20"/>
-          <w:szCs w:val="20"/>
-          <w:rtl w:val="0"/>
-          <w:lang w:val="en-US"/>
-        </w:rPr>
-        <w:t>Ruel Electronic SRL</w:t>
-      </w:r>
-      <w:r>
-        <w:rPr>
-          <w:rFonts w:ascii="Tahoma" w:hAnsi="Tahoma"/>
-          <w:sz w:val="20"/>
-          <w:szCs w:val="20"/>
-          <w:rtl w:val="0"/>
-          <w:lang w:val="de-DE"/>
-        </w:rPr>
-        <w:t>, cu aducerea casei de marcat de catre Beneficiar cel putin o data la 12 luni, fara angajament de timp de rezolvare si cu tariful de</w:t>
-      </w:r>
-      <w:r>
-        <w:rPr>
-          <w:rFonts w:ascii="Tahoma" w:hAnsi="Tahoma"/>
-          <w:b w:val="1"/>
-          <w:bCs w:val="1"/>
-          <w:sz w:val="20"/>
-          <w:szCs w:val="20"/>
-          <w:rtl w:val="0"/>
-          <w:lang w:val="de-DE"/>
-        </w:rPr>
-        <w:t xml:space="preserve"> </w:t>
-      </w:r>
-      <w:r>
-        <w:rPr>
-          <w:rFonts w:ascii="Tahoma" w:hAnsi="Tahoma"/>
-          <w:b w:val="1"/>
-          <w:bCs w:val="1"/>
-          <w:sz w:val="20"/>
-          <w:szCs w:val="20"/>
-          <w:rtl w:val="0"/>
-          <w:lang w:val="en-US"/>
-        </w:rPr>
-        <w:t>{{total_pay}}</w:t>
-      </w:r>
-      <w:r>
-        <w:rPr>
-          <w:rFonts w:ascii="Tahoma" w:hAnsi="Tahoma"/>
-          <w:b w:val="1"/>
-          <w:bCs w:val="1"/>
-          <w:sz w:val="18"/>
-          <w:szCs w:val="18"/>
-          <w:rtl w:val="0"/>
-          <w:lang w:val="de-DE"/>
-        </w:rPr>
-        <w:t xml:space="preserve"> lei/an/bucata</w:t>
-      </w:r>
-      <w:r>
-        <w:rPr>
-          <w:rFonts w:ascii="Tahoma" w:hAnsi="Tahoma"/>
-          <w:sz w:val="18"/>
-          <w:szCs w:val="18"/>
-          <w:rtl w:val="0"/>
-          <w:lang w:val="de-DE"/>
-        </w:rPr>
-        <w:t xml:space="preserve"> (TVA inclus) suma care include servicii de service de</w:t>
-      </w:r>
-      <w:r>
-        <w:rPr>
-          <w:rFonts w:ascii="Tahoma" w:hAnsi="Tahoma"/>
-          <w:b w:val="1"/>
-          <w:bCs w:val="1"/>
-          <w:sz w:val="18"/>
-          <w:szCs w:val="18"/>
-          <w:rtl w:val="0"/>
-          <w:lang w:val="de-DE"/>
-        </w:rPr>
-        <w:t xml:space="preserve"> </w:t>
-      </w:r>
-      <w:r>
-        <w:rPr>
-          <w:rFonts w:ascii="Tahoma" w:hAnsi="Tahoma"/>
-          <w:b w:val="1"/>
-          <w:bCs w:val="1"/>
-          <w:sz w:val="18"/>
-          <w:szCs w:val="18"/>
-          <w:rtl w:val="0"/>
-          <w:lang w:val="en-US"/>
-        </w:rPr>
-        <w:t>{{services_pay}}</w:t>
-      </w:r>
-      <w:r>
-        <w:rPr>
-          <w:rFonts w:ascii="Tahoma" w:hAnsi="Tahoma"/>
-          <w:b w:val="1"/>
-          <w:bCs w:val="1"/>
-          <w:sz w:val="18"/>
-          <w:szCs w:val="18"/>
-          <w:rtl w:val="0"/>
-          <w:lang w:val="de-DE"/>
-        </w:rPr>
-        <w:t xml:space="preserve"> lei/an/bucata</w:t>
-      </w:r>
-      <w:r>
-        <w:rPr>
-          <w:rFonts w:ascii="Tahoma" w:hAnsi="Tahoma"/>
-          <w:sz w:val="18"/>
-          <w:szCs w:val="18"/>
-          <w:rtl w:val="0"/>
-          <w:lang w:val="de-DE"/>
-        </w:rPr>
-        <w:t xml:space="preserve"> (TVA inclus) si abonament de date</w:t>
-      </w:r>
-      <w:r>
-        <w:rPr>
-          <w:rFonts w:ascii="Tahoma" w:hAnsi="Tahoma"/>
-          <w:b w:val="1"/>
-          <w:bCs w:val="1"/>
-          <w:sz w:val="18"/>
-          <w:szCs w:val="18"/>
-          <w:rtl w:val="0"/>
-          <w:lang w:val="de-DE"/>
-        </w:rPr>
-        <w:t xml:space="preserve"> </w:t>
-      </w:r>
-      <w:r>
-        <w:rPr>
-          <w:rFonts w:ascii="Tahoma" w:hAnsi="Tahoma"/>
-          <w:b w:val="1"/>
-          <w:bCs w:val="1"/>
-          <w:sz w:val="18"/>
-          <w:szCs w:val="18"/>
-          <w:rtl w:val="0"/>
-          <w:lang w:val="en-US"/>
-        </w:rPr>
-        <w:t>{{sub_pay}}</w:t>
-      </w:r>
-      <w:r>
-        <w:rPr>
-          <w:rFonts w:ascii="Tahoma" w:hAnsi="Tahoma"/>
-          <w:b w:val="1"/>
-          <w:bCs w:val="1"/>
-          <w:sz w:val="18"/>
-          <w:szCs w:val="18"/>
-          <w:rtl w:val="0"/>
-          <w:lang w:val="de-DE"/>
-        </w:rPr>
-        <w:t xml:space="preserve"> lei/an/bucata</w:t>
-      </w:r>
-      <w:r>
-        <w:rPr>
-          <w:rFonts w:ascii="Tahoma" w:hAnsi="Tahoma"/>
-          <w:sz w:val="18"/>
-          <w:szCs w:val="18"/>
-          <w:rtl w:val="0"/>
-          <w:lang w:val="de-DE"/>
-        </w:rPr>
-        <w:t xml:space="preserve"> (TVA inclus), pentru fiecare casa de marcat de la Art. 13.</w:t>
-      </w:r>
     </w:p>
     <w:p>
       <w:pPr>
@@ -3667,6 +4288,44 @@
           <w:rFonts w:ascii="Tahoma" w:cs="Tahoma" w:hAnsi="Tahoma" w:eastAsia="Tahoma"/>
         </w:rPr>
       </w:pPr>
+      <w:r>
+        <w:rPr>
+          <w:rFonts w:ascii="Tahoma" w:hAnsi="Tahoma"/>
+          <w:b w:val="1"/>
+          <w:bCs w:val="1"/>
+          <w:sz w:val="20"/>
+          <w:szCs w:val="20"/>
+          <w:rtl w:val="0"/>
+          <w:lang w:val="de-DE"/>
+        </w:rPr>
+        <w:t xml:space="preserve">Din partea Ruel Electronic </w:t>
+      </w:r>
+      <w:r>
+        <w:rPr>
+          <w:rFonts w:ascii="Tahoma" w:hAnsi="Tahoma"/>
+          <w:b w:val="1"/>
+          <w:bCs w:val="1"/>
+          <w:sz w:val="18"/>
+          <w:szCs w:val="18"/>
+          <w:rtl w:val="0"/>
+          <w:lang w:val="de-DE"/>
+        </w:rPr>
+        <w:t>SRL</w:t>
+      </w:r>
+      <w:r>
+        <w:rPr>
+          <w:rFonts w:ascii="Tahoma" w:cs="Tahoma" w:hAnsi="Tahoma" w:eastAsia="Tahoma"/>
+          <w:b w:val="1"/>
+          <w:bCs w:val="1"/>
+          <w:sz w:val="20"/>
+          <w:szCs w:val="20"/>
+          <w:rtl w:val="0"/>
+        </w:rPr>
+        <w:tab/>
+        <w:tab/>
+        <w:tab/>
+        <w:t>Din partea Beneficiarului</w:t>
+      </w:r>
     </w:p>
     <w:p>
       <w:pPr>
@@ -3689,45 +4348,18 @@
         <w:spacing w:before="0" w:line="240" w:lineRule="auto"/>
         <w:rPr>
           <w:rFonts w:ascii="Tahoma" w:cs="Tahoma" w:hAnsi="Tahoma" w:eastAsia="Tahoma"/>
-        </w:rPr>
-      </w:pPr>
-      <w:r>
-        <w:rPr>
-          <w:rFonts w:ascii="Tahoma" w:hAnsi="Tahoma"/>
-          <w:b w:val="1"/>
-          <w:bCs w:val="1"/>
+          <w:lang w:val="es-ES_tradnl"/>
+        </w:rPr>
+      </w:pPr>
+      <w:r>
+        <w:rPr>
+          <w:rFonts w:ascii="Tahoma" w:hAnsi="Tahoma"/>
           <w:sz w:val="20"/>
           <w:szCs w:val="20"/>
           <w:rtl w:val="0"/>
-          <w:lang w:val="de-DE"/>
-        </w:rPr>
-        <w:t xml:space="preserve">Din partea Ruel Electronic </w:t>
-      </w:r>
-      <w:r>
-        <w:rPr>
-          <w:rFonts w:ascii="Tahoma" w:hAnsi="Tahoma"/>
-          <w:b w:val="1"/>
-          <w:bCs w:val="1"/>
-          <w:sz w:val="18"/>
-          <w:szCs w:val="18"/>
-          <w:rtl w:val="0"/>
-          <w:lang w:val="de-DE"/>
-        </w:rPr>
-        <w:t>SRL</w:t>
-      </w:r>
-      <w:r>
-        <w:rPr>
-          <w:rFonts w:ascii="Tahoma" w:cs="Tahoma" w:hAnsi="Tahoma" w:eastAsia="Tahoma"/>
-          <w:b w:val="1"/>
-          <w:bCs w:val="1"/>
-          <w:sz w:val="20"/>
-          <w:szCs w:val="20"/>
-          <w:rtl w:val="0"/>
-        </w:rPr>
-        <w:tab/>
-        <w:tab/>
-        <w:tab/>
-        <w:t>Din partea Beneficiarului</w:t>
+          <w:lang w:val="es-ES_tradnl"/>
+        </w:rPr>
+        <w:t xml:space="preserve">Director, </w:t>
       </w:r>
     </w:p>
     <w:p>
@@ -3751,18 +4383,53 @@
         <w:spacing w:before="0" w:line="240" w:lineRule="auto"/>
         <w:rPr>
           <w:rFonts w:ascii="Tahoma" w:cs="Tahoma" w:hAnsi="Tahoma" w:eastAsia="Tahoma"/>
-          <w:lang w:val="es-ES_tradnl"/>
-        </w:rPr>
-      </w:pPr>
-      <w:r>
-        <w:rPr>
-          <w:rFonts w:ascii="Tahoma" w:hAnsi="Tahoma"/>
+        </w:rPr>
+      </w:pPr>
+      <w:r>
+        <w:rPr>
+          <w:rFonts w:ascii="Helvetica" w:hAnsi="Helvetica"/>
           <w:sz w:val="20"/>
           <w:szCs w:val="20"/>
           <w:rtl w:val="0"/>
-          <w:lang w:val="es-ES_tradnl"/>
-        </w:rPr>
-        <w:t xml:space="preserve">Director, </w:t>
+          <w:lang w:val="de-DE"/>
+        </w:rPr>
+        <w:t>R</w:t>
+      </w:r>
+      <w:r>
+        <w:rPr>
+          <w:rFonts w:ascii="Helvetica" w:hAnsi="Helvetica" w:hint="default"/>
+          <w:sz w:val="20"/>
+          <w:szCs w:val="20"/>
+          <w:rtl w:val="0"/>
+          <w:lang w:val="de-DE"/>
+        </w:rPr>
+        <w:t>ă</w:t>
+      </w:r>
+      <w:r>
+        <w:rPr>
+          <w:rFonts w:ascii="Helvetica" w:hAnsi="Helvetica"/>
+          <w:sz w:val="20"/>
+          <w:szCs w:val="20"/>
+          <w:rtl w:val="0"/>
+          <w:lang w:val="en-US"/>
+        </w:rPr>
+        <w:t>ican Daniel</w:t>
+      </w:r>
+      <w:r>
+        <w:rPr>
+          <w:rFonts w:ascii="Helvetica" w:cs="Helvetica" w:hAnsi="Helvetica" w:eastAsia="Helvetica"/>
+          <w:sz w:val="22"/>
+          <w:szCs w:val="22"/>
+          <w:rtl w:val="0"/>
+          <w:lang w:val="de-DE"/>
+        </w:rPr>
+        <w:tab/>
+        <w:tab/>
+        <w:tab/>
+        <w:tab/>
+        <w:tab/>
+        <w:tab/>
+        <w:t>……………………………</w:t>
       </w:r>
     </w:p>
     <w:p>
@@ -3788,52 +4455,6 @@
           <w:rFonts w:ascii="Tahoma" w:cs="Tahoma" w:hAnsi="Tahoma" w:eastAsia="Tahoma"/>
         </w:rPr>
       </w:pPr>
-      <w:r>
-        <w:rPr>
-          <w:rFonts w:ascii="Helvetica" w:hAnsi="Helvetica"/>
-          <w:sz w:val="20"/>
-          <w:szCs w:val="20"/>
-          <w:rtl w:val="0"/>
-          <w:lang w:val="de-DE"/>
-        </w:rPr>
-        <w:t>R</w:t>
-      </w:r>
-      <w:r>
-        <w:rPr>
-          <w:rFonts w:ascii="Helvetica" w:hAnsi="Helvetica" w:hint="default"/>
-          <w:sz w:val="20"/>
-          <w:szCs w:val="20"/>
-          <w:rtl w:val="0"/>
-          <w:lang w:val="de-DE"/>
-        </w:rPr>
-        <w:t>ă</w:t>
-      </w:r>
-      <w:r>
-        <w:rPr>
-          <w:rFonts w:ascii="Helvetica" w:hAnsi="Helvetica"/>
-          <w:sz w:val="20"/>
-          <w:szCs w:val="20"/>
-          <w:rtl w:val="0"/>
-          <w:lang w:val="en-US"/>
-        </w:rPr>
-        <w:t>ican Daniel</w:t>
-      </w:r>
-      <w:r>
-        <w:rPr>
-          <w:rFonts w:ascii="Helvetica" w:cs="Helvetica" w:hAnsi="Helvetica" w:eastAsia="Helvetica"/>
-          <w:sz w:val="22"/>
-          <w:szCs w:val="22"/>
-          <w:rtl w:val="0"/>
-          <w:lang w:val="de-DE"/>
-        </w:rPr>
-        <w:tab/>
-        <w:tab/>
-        <w:tab/>
-        <w:tab/>
-        <w:tab/>
-        <w:tab/>
-        <w:t>……………………………</w:t>
-      </w:r>
     </w:p>
     <w:p>
       <w:pPr>
@@ -3854,10 +4475,23 @@
           <w:tab w:val="left" w:pos="9132"/>
         </w:tabs>
         <w:spacing w:before="0" w:line="240" w:lineRule="auto"/>
-        <w:rPr>
-          <w:rFonts w:ascii="Tahoma" w:cs="Tahoma" w:hAnsi="Tahoma" w:eastAsia="Tahoma"/>
-        </w:rPr>
-      </w:pPr>
+        <w:jc w:val="center"/>
+        <w:rPr>
+          <w:rFonts w:ascii="Tahoma" w:cs="Tahoma" w:hAnsi="Tahoma" w:eastAsia="Tahoma"/>
+        </w:rPr>
+      </w:pPr>
+      <w:r>
+        <w:rPr>
+          <w:rFonts w:ascii="Tahoma" w:hAnsi="Tahoma"/>
+          <w:b w:val="1"/>
+          <w:bCs w:val="1"/>
+          <w:sz w:val="18"/>
+          <w:szCs w:val="18"/>
+          <w:rtl w:val="0"/>
+          <w:lang w:val="de-DE"/>
+        </w:rPr>
+        <w:t>CONTRACT PENTRU FURNIZARE DE CONSUMABILE PENTRU  CASE DE MARCAT</w:t>
+      </w:r>
     </w:p>
     <w:p>
       <w:pPr>
@@ -3893,7 +4527,31 @@
           <w:rtl w:val="0"/>
           <w:lang w:val="de-DE"/>
         </w:rPr>
-        <w:t>CONTRACT PENTRU FURNIZARE DE CONSUMABILE PENTRU  CASE DE MARCAT</w:t>
+        <w:t>prevazut de articolul 4.(6). literele a)</w:t>
+      </w:r>
+      <w:r>
+        <w:rPr>
+          <w:rFonts w:ascii="Tahoma" w:hAnsi="Tahoma" w:hint="default"/>
+          <w:b w:val="1"/>
+          <w:bCs w:val="1"/>
+          <w:sz w:val="18"/>
+          <w:szCs w:val="18"/>
+          <w:rtl w:val="0"/>
+          <w:lang w:val="de-DE"/>
+        </w:rPr>
+        <w:t xml:space="preserve">… </w:t>
+      </w:r>
+      <w:r>
+        <w:rPr>
+          <w:rFonts w:ascii="Tahoma" w:hAnsi="Tahoma"/>
+          <w:b w:val="1"/>
+          <w:bCs w:val="1"/>
+          <w:sz w:val="18"/>
+          <w:szCs w:val="18"/>
+          <w:rtl w:val="0"/>
+          <w:lang w:val="de-DE"/>
+        </w:rPr>
+        <w:t>d) din OUG 28/1999 (r)</w:t>
       </w:r>
     </w:p>
     <w:p>
@@ -3930,31 +4588,43 @@
           <w:rtl w:val="0"/>
           <w:lang w:val="de-DE"/>
         </w:rPr>
-        <w:t>prevazut de articolul 4.(6). literele a)</w:t>
-      </w:r>
-      <w:r>
-        <w:rPr>
-          <w:rFonts w:ascii="Tahoma" w:hAnsi="Tahoma" w:hint="default"/>
-          <w:b w:val="1"/>
-          <w:bCs w:val="1"/>
-          <w:sz w:val="18"/>
-          <w:szCs w:val="18"/>
-          <w:rtl w:val="0"/>
-          <w:lang w:val="de-DE"/>
-        </w:rPr>
-        <w:t xml:space="preserve">… </w:t>
-      </w:r>
-      <w:r>
-        <w:rPr>
-          <w:rFonts w:ascii="Tahoma" w:hAnsi="Tahoma"/>
-          <w:b w:val="1"/>
-          <w:bCs w:val="1"/>
-          <w:sz w:val="18"/>
-          <w:szCs w:val="18"/>
-          <w:rtl w:val="0"/>
-          <w:lang w:val="de-DE"/>
-        </w:rPr>
-        <w:t>d) din OUG 28/1999 (r)</w:t>
+        <w:t xml:space="preserve">Nr. </w:t>
+      </w:r>
+      <w:r>
+        <w:rPr>
+          <w:rFonts w:ascii="Tahoma" w:hAnsi="Tahoma"/>
+          <w:b w:val="1"/>
+          <w:bCs w:val="1"/>
+          <w:sz w:val="18"/>
+          <w:szCs w:val="18"/>
+          <w:rtl w:val="0"/>
+          <w:lang w:val="en-US"/>
+        </w:rPr>
+        <w:t>{contract_number}</w:t>
+      </w:r>
+      <w:r>
+        <w:rPr>
+          <w:rFonts w:ascii="Tahoma" w:hAnsi="Tahoma"/>
+          <w:b w:val="1"/>
+          <w:bCs w:val="1"/>
+          <w:sz w:val="18"/>
+          <w:szCs w:val="18"/>
+          <w:rtl w:val="0"/>
+          <w:lang w:val="de-DE"/>
+        </w:rPr>
+        <w:t xml:space="preserve"> din</w:t>
+      </w:r>
+      <w:r>
+        <w:rPr>
+          <w:rFonts w:ascii="Tahoma" w:hAnsi="Tahoma"/>
+          <w:b w:val="1"/>
+          <w:bCs w:val="1"/>
+          <w:sz w:val="18"/>
+          <w:szCs w:val="18"/>
+          <w:rtl w:val="0"/>
+          <w:lang w:val="en-US"/>
+        </w:rPr>
+        <w:t xml:space="preserve"> {contract_date}</w:t>
       </w:r>
     </w:p>
     <w:p>
@@ -3975,59 +4645,70 @@
           <w:tab w:val="left" w:pos="8496"/>
           <w:tab w:val="left" w:pos="9132"/>
         </w:tabs>
-        <w:spacing w:before="0" w:line="240" w:lineRule="auto"/>
-        <w:jc w:val="center"/>
-        <w:rPr>
-          <w:rFonts w:ascii="Tahoma" w:cs="Tahoma" w:hAnsi="Tahoma" w:eastAsia="Tahoma"/>
-        </w:rPr>
-      </w:pPr>
-      <w:r>
-        <w:rPr>
-          <w:rFonts w:ascii="Tahoma" w:hAnsi="Tahoma"/>
-          <w:b w:val="1"/>
-          <w:bCs w:val="1"/>
-          <w:sz w:val="18"/>
-          <w:szCs w:val="18"/>
-          <w:rtl w:val="0"/>
-          <w:lang w:val="de-DE"/>
-        </w:rPr>
-        <w:t xml:space="preserve">Nr. </w:t>
-      </w:r>
-      <w:r>
-        <w:rPr>
-          <w:rFonts w:ascii="Tahoma" w:hAnsi="Tahoma"/>
-          <w:b w:val="1"/>
-          <w:bCs w:val="1"/>
-          <w:sz w:val="18"/>
-          <w:szCs w:val="18"/>
-          <w:rtl w:val="0"/>
-          <w:lang w:val="en-US"/>
-        </w:rPr>
-        <w:t>{{contract_number}}</w:t>
-      </w:r>
-      <w:r>
-        <w:rPr>
-          <w:rFonts w:ascii="Tahoma" w:hAnsi="Tahoma"/>
-          <w:b w:val="1"/>
-          <w:bCs w:val="1"/>
-          <w:sz w:val="18"/>
-          <w:szCs w:val="18"/>
-          <w:rtl w:val="0"/>
-          <w:lang w:val="de-DE"/>
-        </w:rPr>
-        <w:t xml:space="preserve"> din</w:t>
-      </w:r>
-      <w:r>
-        <w:rPr>
-          <w:rFonts w:ascii="Tahoma" w:hAnsi="Tahoma"/>
-          <w:b w:val="1"/>
-          <w:bCs w:val="1"/>
-          <w:sz w:val="18"/>
-          <w:szCs w:val="18"/>
-          <w:rtl w:val="0"/>
-          <w:lang w:val="en-US"/>
-        </w:rPr>
-        <w:t xml:space="preserve"> {{contract_date}}</w:t>
+        <w:spacing w:before="240" w:after="60" w:line="240" w:lineRule="auto"/>
+        <w:rPr>
+          <w:rFonts w:ascii="Tahoma" w:cs="Tahoma" w:hAnsi="Tahoma" w:eastAsia="Tahoma"/>
+        </w:rPr>
+      </w:pPr>
+      <w:r>
+        <w:rPr>
+          <w:rFonts w:ascii="Tahoma" w:hAnsi="Tahoma"/>
+          <w:b w:val="1"/>
+          <w:bCs w:val="1"/>
+          <w:sz w:val="18"/>
+          <w:szCs w:val="18"/>
+          <w:rtl w:val="0"/>
+          <w:lang w:val="de-DE"/>
+        </w:rPr>
+        <w:t>Cap.I. P</w:t>
+      </w:r>
+      <w:r>
+        <w:rPr>
+          <w:rFonts w:ascii="Tahoma" w:hAnsi="Tahoma" w:hint="default"/>
+          <w:b w:val="1"/>
+          <w:bCs w:val="1"/>
+          <w:sz w:val="18"/>
+          <w:szCs w:val="18"/>
+          <w:rtl w:val="0"/>
+          <w:lang w:val="de-DE"/>
+        </w:rPr>
+        <w:t>ă</w:t>
+      </w:r>
+      <w:r>
+        <w:rPr>
+          <w:rFonts w:ascii="Tahoma" w:hAnsi="Tahoma"/>
+          <w:b w:val="1"/>
+          <w:bCs w:val="1"/>
+          <w:sz w:val="18"/>
+          <w:szCs w:val="18"/>
+          <w:rtl w:val="0"/>
+          <w:lang w:val="de-DE"/>
+        </w:rPr>
+        <w:t>r</w:t>
+      </w:r>
+      <w:r>
+        <w:rPr>
+          <w:rFonts w:ascii="Tahoma" w:hAnsi="Tahoma" w:hint="default"/>
+          <w:b w:val="1"/>
+          <w:bCs w:val="1"/>
+          <w:sz w:val="18"/>
+          <w:szCs w:val="18"/>
+          <w:rtl w:val="0"/>
+          <w:lang w:val="de-DE"/>
+        </w:rPr>
+        <w:t>ţ</w:t>
+      </w:r>
+      <w:r>
+        <w:rPr>
+          <w:rFonts w:ascii="Tahoma" w:hAnsi="Tahoma"/>
+          <w:b w:val="1"/>
+          <w:bCs w:val="1"/>
+          <w:sz w:val="18"/>
+          <w:szCs w:val="18"/>
+          <w:rtl w:val="0"/>
+          <w:lang w:val="de-DE"/>
+        </w:rPr>
+        <w:t>ile contractului.</w:t>
       </w:r>
     </w:p>
     <w:p>
@@ -4048,70 +4729,63 @@
           <w:tab w:val="left" w:pos="8496"/>
           <w:tab w:val="left" w:pos="9132"/>
         </w:tabs>
-        <w:spacing w:before="240" w:after="60" w:line="240" w:lineRule="auto"/>
-        <w:rPr>
-          <w:rFonts w:ascii="Tahoma" w:cs="Tahoma" w:hAnsi="Tahoma" w:eastAsia="Tahoma"/>
-        </w:rPr>
-      </w:pPr>
-      <w:r>
-        <w:rPr>
-          <w:rFonts w:ascii="Tahoma" w:hAnsi="Tahoma"/>
-          <w:b w:val="1"/>
-          <w:bCs w:val="1"/>
-          <w:sz w:val="18"/>
-          <w:szCs w:val="18"/>
-          <w:rtl w:val="0"/>
-          <w:lang w:val="de-DE"/>
-        </w:rPr>
-        <w:t>Cap.I. P</w:t>
+        <w:spacing w:before="0" w:line="240" w:lineRule="auto"/>
+        <w:jc w:val="both"/>
+        <w:rPr>
+          <w:rFonts w:ascii="Tahoma" w:cs="Tahoma" w:hAnsi="Tahoma" w:eastAsia="Tahoma"/>
+        </w:rPr>
+      </w:pPr>
+      <w:r>
+        <w:rPr>
+          <w:rFonts w:ascii="Tahoma" w:hAnsi="Tahoma"/>
+          <w:sz w:val="18"/>
+          <w:szCs w:val="18"/>
+          <w:rtl w:val="0"/>
+          <w:lang w:val="de-DE"/>
+        </w:rPr>
+        <w:t xml:space="preserve">1.Societatea Comerciala Ruel Electronic SRL, </w:t>
       </w:r>
       <w:r>
         <w:rPr>
           <w:rFonts w:ascii="Tahoma" w:hAnsi="Tahoma" w:hint="default"/>
-          <w:b w:val="1"/>
-          <w:bCs w:val="1"/>
-          <w:sz w:val="18"/>
-          <w:szCs w:val="18"/>
-          <w:rtl w:val="0"/>
-          <w:lang w:val="de-DE"/>
-        </w:rPr>
-        <w:t>ă</w:t>
-      </w:r>
-      <w:r>
-        <w:rPr>
-          <w:rFonts w:ascii="Tahoma" w:hAnsi="Tahoma"/>
-          <w:b w:val="1"/>
-          <w:bCs w:val="1"/>
-          <w:sz w:val="18"/>
-          <w:szCs w:val="18"/>
-          <w:rtl w:val="0"/>
-          <w:lang w:val="de-DE"/>
-        </w:rPr>
-        <w:t>r</w:t>
-      </w:r>
-      <w:r>
-        <w:rPr>
-          <w:rFonts w:ascii="Tahoma" w:hAnsi="Tahoma" w:hint="default"/>
-          <w:b w:val="1"/>
-          <w:bCs w:val="1"/>
-          <w:sz w:val="18"/>
-          <w:szCs w:val="18"/>
-          <w:rtl w:val="0"/>
-          <w:lang w:val="de-DE"/>
-        </w:rPr>
-        <w:t>ţ</w:t>
-      </w:r>
-      <w:r>
-        <w:rPr>
-          <w:rFonts w:ascii="Tahoma" w:hAnsi="Tahoma"/>
-          <w:b w:val="1"/>
-          <w:bCs w:val="1"/>
-          <w:sz w:val="18"/>
-          <w:szCs w:val="18"/>
-          <w:rtl w:val="0"/>
-          <w:lang w:val="de-DE"/>
-        </w:rPr>
-        <w:t>ile contractului.</w:t>
+          <w:sz w:val="18"/>
+          <w:szCs w:val="18"/>
+          <w:rtl w:val="0"/>
+          <w:lang w:val="de-DE"/>
+        </w:rPr>
+        <w:t>î</w:t>
+      </w:r>
+      <w:r>
+        <w:rPr>
+          <w:rFonts w:ascii="Tahoma" w:hAnsi="Tahoma"/>
+          <w:sz w:val="18"/>
+          <w:szCs w:val="18"/>
+          <w:rtl w:val="0"/>
+          <w:lang w:val="de-DE"/>
+        </w:rPr>
+        <w:t xml:space="preserve">nmatriculata la Registrul Comertului sub nr.J10/50/2006, cu sediul social in Buzau, Str.Unirii, Bl. P9, Ap. 39 reprezentata de Raican Daniel, director, numita in continuare </w:t>
+      </w:r>
+      <w:r>
+        <w:rPr>
+          <w:rFonts w:ascii="Tahoma" w:hAnsi="Tahoma"/>
+          <w:b w:val="1"/>
+          <w:bCs w:val="1"/>
+          <w:sz w:val="18"/>
+          <w:szCs w:val="18"/>
+          <w:rtl w:val="0"/>
+          <w:lang w:val="en-US"/>
+        </w:rPr>
+        <w:t>Ruel Electronic SRL</w:t>
+      </w:r>
+      <w:r>
+        <w:rPr>
+          <w:rFonts w:ascii="Tahoma" w:hAnsi="Tahoma"/>
+          <w:sz w:val="18"/>
+          <w:szCs w:val="18"/>
+          <w:rtl w:val="0"/>
+          <w:lang w:val="da-DK"/>
+        </w:rPr>
+        <w:t>, si</w:t>
       </w:r>
     </w:p>
     <w:p>
@@ -4138,58 +4812,6 @@
           <w:rFonts w:ascii="Tahoma" w:cs="Tahoma" w:hAnsi="Tahoma" w:eastAsia="Tahoma"/>
         </w:rPr>
       </w:pPr>
-      <w:r>
-        <w:rPr>
-          <w:rFonts w:ascii="Tahoma" w:hAnsi="Tahoma"/>
-          <w:sz w:val="18"/>
-          <w:szCs w:val="18"/>
-          <w:rtl w:val="0"/>
-          <w:lang w:val="de-DE"/>
-        </w:rPr>
-        <w:t xml:space="preserve">1.Societatea Comerciala Ruel Electronic SRL, </w:t>
-      </w:r>
-      <w:r>
-        <w:rPr>
-          <w:rFonts w:ascii="Tahoma" w:hAnsi="Tahoma" w:hint="default"/>
-          <w:sz w:val="18"/>
-          <w:szCs w:val="18"/>
-          <w:rtl w:val="0"/>
-          <w:lang w:val="de-DE"/>
-        </w:rPr>
-        <w:t>î</w:t>
-      </w:r>
-      <w:r>
-        <w:rPr>
-          <w:rFonts w:ascii="Tahoma" w:hAnsi="Tahoma"/>
-          <w:sz w:val="18"/>
-          <w:szCs w:val="18"/>
-          <w:rtl w:val="0"/>
-          <w:lang w:val="de-DE"/>
-        </w:rPr>
-        <w:t xml:space="preserve">nmatriculata la Registrul Comertului sub nr.J10/50/2006, cu sediul social in Buzau, Str.Unirii, Bl. P9, Ap. 39 reprezentata de Raican Daniel, director, numita in continuare </w:t>
-      </w:r>
-      <w:r>
-        <w:rPr>
-          <w:rFonts w:ascii="Tahoma" w:hAnsi="Tahoma"/>
-          <w:b w:val="1"/>
-          <w:bCs w:val="1"/>
-          <w:sz w:val="18"/>
-          <w:szCs w:val="18"/>
-          <w:rtl w:val="0"/>
-          <w:lang w:val="en-US"/>
-        </w:rPr>
-        <w:t>Ruel Electronic SRL</w:t>
-      </w:r>
-      <w:r>
-        <w:rPr>
-          <w:rFonts w:ascii="Tahoma" w:hAnsi="Tahoma"/>
-          <w:sz w:val="18"/>
-          <w:szCs w:val="18"/>
-          <w:rtl w:val="0"/>
-          <w:lang w:val="da-DK"/>
-        </w:rPr>
-        <w:t>, si</w:t>
-      </w:r>
     </w:p>
     <w:p>
       <w:pPr>
@@ -4215,31 +4837,6 @@
           <w:rFonts w:ascii="Tahoma" w:cs="Tahoma" w:hAnsi="Tahoma" w:eastAsia="Tahoma"/>
         </w:rPr>
       </w:pPr>
-    </w:p>
-    <w:p>
-      <w:pPr>
-        <w:pStyle w:val="Default"/>
-        <w:tabs>
-          <w:tab w:val="left" w:pos="708"/>
-          <w:tab w:val="left" w:pos="1416"/>
-          <w:tab w:val="left" w:pos="2124"/>
-          <w:tab w:val="left" w:pos="2832"/>
-          <w:tab w:val="left" w:pos="3540"/>
-          <w:tab w:val="left" w:pos="4248"/>
-          <w:tab w:val="left" w:pos="4956"/>
-          <w:tab w:val="left" w:pos="5664"/>
-          <w:tab w:val="left" w:pos="6372"/>
-          <w:tab w:val="left" w:pos="7080"/>
-          <w:tab w:val="left" w:pos="7788"/>
-          <w:tab w:val="left" w:pos="8496"/>
-          <w:tab w:val="left" w:pos="9132"/>
-        </w:tabs>
-        <w:spacing w:before="0" w:line="240" w:lineRule="auto"/>
-        <w:jc w:val="both"/>
-        <w:rPr>
-          <w:rFonts w:ascii="Tahoma" w:cs="Tahoma" w:hAnsi="Tahoma" w:eastAsia="Tahoma"/>
-        </w:rPr>
-      </w:pPr>
       <w:r>
         <w:rPr>
           <w:rFonts w:ascii="Tahoma" w:hAnsi="Tahoma"/>
@@ -4258,7 +4855,7 @@
           <w:rtl w:val="0"/>
           <w:lang w:val="en-US"/>
         </w:rPr>
-        <w:t xml:space="preserve">{{company_name}} </w:t>
+        <w:t xml:space="preserve">{company_name} </w:t>
       </w:r>
       <w:r>
         <w:rPr>
@@ -4278,7 +4875,7 @@
           <w:rtl w:val="0"/>
           <w:lang w:val="en-US"/>
         </w:rPr>
-        <w:t xml:space="preserve"> {{company_address}}</w:t>
+        <w:t xml:space="preserve"> {company_address}</w:t>
       </w:r>
       <w:r>
         <w:rPr>
@@ -4328,7 +4925,7 @@
           <w:rtl w:val="0"/>
           <w:lang w:val="en-US"/>
         </w:rPr>
-        <w:t>{{company_j}}</w:t>
+        <w:t>{company_j}</w:t>
       </w:r>
       <w:r>
         <w:rPr>
@@ -4348,7 +4945,7 @@
           <w:rtl w:val="0"/>
           <w:lang w:val="en-US"/>
         </w:rPr>
-        <w:t xml:space="preserve"> {{company_code}}</w:t>
+        <w:t xml:space="preserve"> {company_code}</w:t>
       </w:r>
       <w:r>
         <w:rPr>
@@ -4388,7 +4985,7 @@
           <w:rtl w:val="0"/>
           <w:lang w:val="en-US"/>
         </w:rPr>
-        <w:t xml:space="preserve">{{company_representative}} </w:t>
+        <w:t xml:space="preserve">{company_representative} </w:t>
       </w:r>
       <w:r>
         <w:rPr>

</xml_diff>